<commit_message>
Yuborilganlar jadvalini yangilash, sanalarni formatlash funksiyasini qo'shish va qatorlarni birlashtirish jarayonini takomillashtirish. Boshqa o'zgarishlar orasida order_id ni yangilash va xatoliklarni tuzatish kiritildi.
</commit_message>
<xml_diff>
--- a/All_Orders_Report.docx
+++ b/All_Orders_Report.docx
@@ -709,7 +709,7 @@
               <w:jc w:val="center"/>
             </w:pPr>
             <w:r>
-              <w:t xml:space="preserve">25-07-2025</w:t>
+              <w:t xml:space="preserve">26-07-2025</w:t>
             </w:r>
           </w:p>
         </w:tc>
@@ -800,6 +800,9 @@
               <w:spacing w:before="0" w:after="0"/>
               <w:jc w:val="center"/>
             </w:pPr>
+            <w:r>
+              <w:t xml:space="preserve">salom</w:t>
+            </w:r>
           </w:p>
         </w:tc>
         <w:tc>
@@ -883,6 +886,9 @@
               <w:spacing w:before="0" w:after="0"/>
               <w:jc w:val="center"/>
             </w:pPr>
+            <w:r>
+              <w:t xml:space="preserve">salom</w:t>
+            </w:r>
           </w:p>
         </w:tc>
         <w:tc>
@@ -940,56 +946,69 @@
               <w:jc w:val="center"/>
             </w:pPr>
             <w:r>
-              <w:t xml:space="preserve">40 ta</w:t>
-            </w:r>
-          </w:p>
-        </w:tc>
-        <w:tc>
-          <w:tcPr>
-            <w:vMerge w:val="continue"/>
-            <w:vAlign w:val="center"/>
-          </w:tcPr>
-          <w:p>
-            <w:pPr>
-              <w:spacing w:before="0" w:after="0"/>
-              <w:jc w:val="center"/>
-            </w:pPr>
-          </w:p>
-        </w:tc>
-        <w:tc>
-          <w:tcPr>
-            <w:vMerge w:val="continue"/>
-            <w:vAlign w:val="center"/>
-          </w:tcPr>
-          <w:p>
-            <w:pPr>
-              <w:spacing w:before="0" w:after="0"/>
-              <w:jc w:val="center"/>
-            </w:pPr>
-          </w:p>
-        </w:tc>
-        <w:tc>
-          <w:tcPr>
-            <w:vMerge w:val="continue"/>
-            <w:vAlign w:val="center"/>
-          </w:tcPr>
-          <w:p>
-            <w:pPr>
-              <w:spacing w:before="0" w:after="0"/>
-              <w:jc w:val="center"/>
-            </w:pPr>
-          </w:p>
-        </w:tc>
-        <w:tc>
-          <w:tcPr>
-            <w:vMerge w:val="continue"/>
-            <w:vAlign w:val="center"/>
-          </w:tcPr>
-          <w:p>
-            <w:pPr>
-              <w:spacing w:before="0" w:after="0"/>
-              <w:jc w:val="center"/>
-            </w:pPr>
+              <w:t xml:space="preserve">10 ta</w:t>
+            </w:r>
+          </w:p>
+        </w:tc>
+        <w:tc>
+          <w:tcPr>
+            <w:vMerge w:val="restart"/>
+            <w:vAlign w:val="center"/>
+          </w:tcPr>
+          <w:p>
+            <w:pPr>
+              <w:spacing w:before="0" w:after="0"/>
+              <w:jc w:val="center"/>
+            </w:pPr>
+            <w:r>
+              <w:t xml:space="preserve">Lesa kres
+5 ta</w:t>
+            </w:r>
+          </w:p>
+        </w:tc>
+        <w:tc>
+          <w:tcPr>
+            <w:vMerge w:val="restart"/>
+            <w:vAlign w:val="center"/>
+          </w:tcPr>
+          <w:p>
+            <w:pPr>
+              <w:spacing w:before="0" w:after="0"/>
+              <w:jc w:val="center"/>
+            </w:pPr>
+            <w:r>
+              <w:t xml:space="preserve">26-07-2025</w:t>
+            </w:r>
+          </w:p>
+        </w:tc>
+        <w:tc>
+          <w:tcPr>
+            <w:vMerge w:val="restart"/>
+            <w:vAlign w:val="center"/>
+          </w:tcPr>
+          <w:p>
+            <w:pPr>
+              <w:spacing w:before="0" w:after="0"/>
+              <w:jc w:val="center"/>
+            </w:pPr>
+            <w:r>
+              <w:t xml:space="preserve">10 000 so'm</w:t>
+            </w:r>
+          </w:p>
+        </w:tc>
+        <w:tc>
+          <w:tcPr>
+            <w:vMerge w:val="restart"/>
+            <w:vAlign w:val="center"/>
+          </w:tcPr>
+          <w:p>
+            <w:pPr>
+              <w:spacing w:before="0" w:after="0"/>
+              <w:jc w:val="center"/>
+            </w:pPr>
+            <w:r>
+              <w:t xml:space="preserve">50 000 so'm</w:t>
+            </w:r>
           </w:p>
         </w:tc>
       </w:tr>
@@ -1023,7 +1042,7 @@
               <w:jc w:val="center"/>
             </w:pPr>
             <w:r>
-              <w:t xml:space="preserve">40 ta</w:t>
+              <w:t xml:space="preserve">10 ta</w:t>
             </w:r>
           </w:p>
         </w:tc>
@@ -1049,6 +1068,9 @@
               <w:spacing w:before="0" w:after="0"/>
               <w:jc w:val="center"/>
             </w:pPr>
+            <w:r>
+              <w:t xml:space="preserve">salom</w:t>
+            </w:r>
           </w:p>
         </w:tc>
         <w:tc>
@@ -1106,7 +1128,7 @@
               <w:jc w:val="center"/>
             </w:pPr>
             <w:r>
-              <w:t xml:space="preserve">40 ta</w:t>
+              <w:t xml:space="preserve">10 ta</w:t>
             </w:r>
           </w:p>
         </w:tc>
@@ -1132,6 +1154,9 @@
               <w:spacing w:before="0" w:after="0"/>
               <w:jc w:val="center"/>
             </w:pPr>
+            <w:r>
+              <w:t xml:space="preserve">salom</w:t>
+            </w:r>
           </w:p>
         </w:tc>
         <w:tc>
@@ -1189,56 +1214,69 @@
               <w:jc w:val="center"/>
             </w:pPr>
             <w:r>
-              <w:t xml:space="preserve">40 ta</w:t>
-            </w:r>
-          </w:p>
-        </w:tc>
-        <w:tc>
-          <w:tcPr>
-            <w:vMerge w:val="continue"/>
-            <w:vAlign w:val="center"/>
-          </w:tcPr>
-          <w:p>
-            <w:pPr>
-              <w:spacing w:before="0" w:after="0"/>
-              <w:jc w:val="center"/>
-            </w:pPr>
-          </w:p>
-        </w:tc>
-        <w:tc>
-          <w:tcPr>
-            <w:vMerge w:val="continue"/>
-            <w:vAlign w:val="center"/>
-          </w:tcPr>
-          <w:p>
-            <w:pPr>
-              <w:spacing w:before="0" w:after="0"/>
-              <w:jc w:val="center"/>
-            </w:pPr>
-          </w:p>
-        </w:tc>
-        <w:tc>
-          <w:tcPr>
-            <w:vMerge w:val="continue"/>
-            <w:vAlign w:val="center"/>
-          </w:tcPr>
-          <w:p>
-            <w:pPr>
-              <w:spacing w:before="0" w:after="0"/>
-              <w:jc w:val="center"/>
-            </w:pPr>
-          </w:p>
-        </w:tc>
-        <w:tc>
-          <w:tcPr>
-            <w:vMerge w:val="continue"/>
-            <w:vAlign w:val="center"/>
-          </w:tcPr>
-          <w:p>
-            <w:pPr>
-              <w:spacing w:before="0" w:after="0"/>
-              <w:jc w:val="center"/>
-            </w:pPr>
+              <w:t xml:space="preserve">10 ta</w:t>
+            </w:r>
+          </w:p>
+        </w:tc>
+        <w:tc>
+          <w:tcPr>
+            <w:vMerge w:val="restart"/>
+            <w:vAlign w:val="center"/>
+          </w:tcPr>
+          <w:p>
+            <w:pPr>
+              <w:spacing w:before="0" w:after="0"/>
+              <w:jc w:val="center"/>
+            </w:pPr>
+            <w:r>
+              <w:t xml:space="preserve">Lesa kres
+5 ta</w:t>
+            </w:r>
+          </w:p>
+        </w:tc>
+        <w:tc>
+          <w:tcPr>
+            <w:vMerge w:val="restart"/>
+            <w:vAlign w:val="center"/>
+          </w:tcPr>
+          <w:p>
+            <w:pPr>
+              <w:spacing w:before="0" w:after="0"/>
+              <w:jc w:val="center"/>
+            </w:pPr>
+            <w:r>
+              <w:t xml:space="preserve">26-07-2025</w:t>
+            </w:r>
+          </w:p>
+        </w:tc>
+        <w:tc>
+          <w:tcPr>
+            <w:vMerge w:val="restart"/>
+            <w:vAlign w:val="center"/>
+          </w:tcPr>
+          <w:p>
+            <w:pPr>
+              <w:spacing w:before="0" w:after="0"/>
+              <w:jc w:val="center"/>
+            </w:pPr>
+            <w:r>
+              <w:t xml:space="preserve">9 000 so'm</w:t>
+            </w:r>
+          </w:p>
+        </w:tc>
+        <w:tc>
+          <w:tcPr>
+            <w:vMerge w:val="restart"/>
+            <w:vAlign w:val="center"/>
+          </w:tcPr>
+          <w:p>
+            <w:pPr>
+              <w:spacing w:before="0" w:after="0"/>
+              <w:jc w:val="center"/>
+            </w:pPr>
+            <w:r>
+              <w:t xml:space="preserve">45 000 so'm</w:t>
+            </w:r>
           </w:p>
         </w:tc>
       </w:tr>
@@ -1272,7 +1310,7 @@
               <w:jc w:val="center"/>
             </w:pPr>
             <w:r>
-              <w:t xml:space="preserve">40 ta</w:t>
+              <w:t xml:space="preserve">10 ta</w:t>
             </w:r>
           </w:p>
         </w:tc>
@@ -1298,6 +1336,9 @@
               <w:spacing w:before="0" w:after="0"/>
               <w:jc w:val="center"/>
             </w:pPr>
+            <w:r>
+              <w:t xml:space="preserve">salom</w:t>
+            </w:r>
           </w:p>
         </w:tc>
         <w:tc>
@@ -1355,7 +1396,7 @@
               <w:jc w:val="center"/>
             </w:pPr>
             <w:r>
-              <w:t xml:space="preserve">40 ta</w:t>
+              <w:t xml:space="preserve">10 ta</w:t>
             </w:r>
           </w:p>
         </w:tc>
@@ -1381,6 +1422,9 @@
               <w:spacing w:before="0" w:after="0"/>
               <w:jc w:val="center"/>
             </w:pPr>
+            <w:r>
+              <w:t xml:space="preserve">salom</w:t>
+            </w:r>
           </w:p>
         </w:tc>
         <w:tc>
@@ -1469,7 +1513,7 @@
               <w:jc w:val="center"/>
             </w:pPr>
             <w:r>
-              <w:t xml:space="preserve">27-07-2025</w:t>
+              <w:t xml:space="preserve">26-07-2025</w:t>
             </w:r>
           </w:p>
         </w:tc>
@@ -1560,6 +1604,9 @@
               <w:spacing w:before="0" w:after="0"/>
               <w:jc w:val="center"/>
             </w:pPr>
+            <w:r>
+              <w:t xml:space="preserve">salom</w:t>
+            </w:r>
           </w:p>
         </w:tc>
         <w:tc>
@@ -1643,6 +1690,9 @@
               <w:spacing w:before="0" w:after="0"/>
               <w:jc w:val="center"/>
             </w:pPr>
+            <w:r>
+              <w:t xml:space="preserve">salom</w:t>
+            </w:r>
           </w:p>
         </w:tc>
         <w:tc>
@@ -3214,7 +3264,7 @@
                 <w:szCs w:val="24"/>
                 <w:rFonts w:ascii="Times New Roman" w:cs="Times New Roman" w:eastAsia="Times New Roman" w:hAnsi="Times New Roman"/>
               </w:rPr>
-              <w:t xml:space="preserve">550 000</w:t>
+              <w:t xml:space="preserve">345 000</w:t>
             </w:r>
             <w:r>
               <w:t xml:space="preserve"> so'm</w:t>

</xml_diff>

<commit_message>
Add function to retrieve parent product rental price, update refund filtering, and enhance table structure in document generation
</commit_message>
<xml_diff>
--- a/All_Orders_Report.docx
+++ b/All_Orders_Report.docx
@@ -1789,7 +1789,6 @@
         <w:gridCol w:w="100"/>
         <w:gridCol w:w="100"/>
         <w:gridCol w:w="100"/>
-        <w:gridCol w:w="100"/>
       </w:tblGrid>
       <w:tr>
         <w:trPr>
@@ -1952,29 +1951,6 @@
                 <w:szCs w:val="22"/>
                 <w:rFonts w:ascii="Times New Roman" w:cs="Times New Roman" w:eastAsia="Times New Roman" w:hAnsi="Times New Roman"/>
               </w:rPr>
-              <w:t xml:space="preserve">Kunlik narxi</w:t>
-            </w:r>
-          </w:p>
-        </w:tc>
-        <w:tc>
-          <w:tcPr>
-            <w:tcBorders>
-              <w:top w:val="single" w:color="000000" w:sz="1"/>
-            </w:tcBorders>
-            <w:shd w:fill="f9e79f"/>
-          </w:tcPr>
-          <w:p>
-            <w:pPr>
-              <w:jc w:val="center"/>
-            </w:pPr>
-            <w:r>
-              <w:rPr>
-                <w:b/>
-                <w:bCs/>
-                <w:sz w:val="22"/>
-                <w:szCs w:val="22"/>
-                <w:rFonts w:ascii="Times New Roman" w:cs="Times New Roman" w:eastAsia="Times New Roman" w:hAnsi="Times New Roman"/>
-              </w:rPr>
               <w:t xml:space="preserve">Umumiy narxi</w:t>
             </w:r>
           </w:p>
@@ -1982,16 +1958,263 @@
       </w:tr>
       <w:tr>
         <w:tc>
-          <w:tcPr>
-            <w:gridSpan w:val="7"/>
-          </w:tcPr>
-          <w:p>
-            <w:pPr>
-              <w:jc w:val="center"/>
-            </w:pPr>
-            <w:r>
-              <w:t xml:space="preserve">Ma'lumot yo'q</w:t>
-            </w:r>
+          <w:p>
+            <w:pPr>
+              <w:spacing w:before="0" w:after="0"/>
+              <w:jc w:val="center"/>
+            </w:pPr>
+            <w:r>
+              <w:t xml:space="preserve">1</w:t>
+            </w:r>
+          </w:p>
+        </w:tc>
+        <w:tc>
+          <w:p>
+            <w:pPr>
+              <w:spacing w:before="0" w:after="0"/>
+              <w:jc w:val="center"/>
+            </w:pPr>
+            <w:r>
+              <w:t xml:space="preserve">Taxta</w:t>
+            </w:r>
+          </w:p>
+        </w:tc>
+        <w:tc>
+          <w:p>
+            <w:pPr>
+              <w:spacing w:before="0" w:after="0"/>
+              <w:jc w:val="center"/>
+            </w:pPr>
+            <w:r>
+              <w:t xml:space="preserve">10 ta</w:t>
+            </w:r>
+          </w:p>
+        </w:tc>
+        <w:tc>
+          <w:tcPr>
+            <w:vMerge w:val="restart"/>
+            <w:vAlign w:val="center"/>
+          </w:tcPr>
+          <w:p>
+            <w:pPr>
+              <w:spacing w:before="0" w:after="0"/>
+              <w:jc w:val="center"/>
+            </w:pPr>
+            <w:r>
+              <w:t xml:space="preserve">Lesa kres
+20 ta</w:t>
+            </w:r>
+          </w:p>
+        </w:tc>
+        <w:tc>
+          <w:tcPr>
+            <w:vMerge w:val="restart"/>
+            <w:vAlign w:val="center"/>
+          </w:tcPr>
+          <w:p>
+            <w:pPr>
+              <w:spacing w:before="0" w:after="0"/>
+              <w:jc w:val="center"/>
+            </w:pPr>
+            <w:r>
+              <w:t xml:space="preserve">31-07-2025</w:t>
+            </w:r>
+          </w:p>
+        </w:tc>
+        <w:tc>
+          <w:tcPr>
+            <w:vMerge w:val="restart"/>
+            <w:vAlign w:val="center"/>
+          </w:tcPr>
+          <w:p>
+            <w:pPr>
+              <w:spacing w:before="0" w:after="0"/>
+              <w:jc w:val="center"/>
+            </w:pPr>
+            <w:r>
+              <w:t xml:space="preserve">6 kun</w:t>
+            </w:r>
+          </w:p>
+        </w:tc>
+        <w:tc>
+          <w:tcPr>
+            <w:vMerge w:val="restart"/>
+            <w:vAlign w:val="center"/>
+          </w:tcPr>
+          <w:p>
+            <w:pPr>
+              <w:spacing w:before="0" w:after="0"/>
+              <w:jc w:val="center"/>
+            </w:pPr>
+            <w:r>
+              <w:t xml:space="preserve">300 000 so'm</w:t>
+            </w:r>
+          </w:p>
+        </w:tc>
+      </w:tr>
+      <w:tr>
+        <w:tc>
+          <w:p>
+            <w:pPr>
+              <w:spacing w:before="0" w:after="0"/>
+              <w:jc w:val="center"/>
+            </w:pPr>
+            <w:r>
+              <w:t xml:space="preserve">2</w:t>
+            </w:r>
+          </w:p>
+        </w:tc>
+        <w:tc>
+          <w:p>
+            <w:pPr>
+              <w:spacing w:before="0" w:after="0"/>
+              <w:jc w:val="center"/>
+            </w:pPr>
+            <w:r>
+              <w:t xml:space="preserve">Oyoqlar</w:t>
+            </w:r>
+          </w:p>
+        </w:tc>
+        <w:tc>
+          <w:p>
+            <w:pPr>
+              <w:spacing w:before="0" w:after="0"/>
+              <w:jc w:val="center"/>
+            </w:pPr>
+            <w:r>
+              <w:t xml:space="preserve">10 ta</w:t>
+            </w:r>
+          </w:p>
+        </w:tc>
+        <w:tc>
+          <w:tcPr>
+            <w:vMerge w:val="continue"/>
+            <w:vAlign w:val="center"/>
+          </w:tcPr>
+          <w:p>
+            <w:pPr>
+              <w:spacing w:before="0" w:after="0"/>
+              <w:jc w:val="center"/>
+            </w:pPr>
+          </w:p>
+        </w:tc>
+        <w:tc>
+          <w:tcPr>
+            <w:vMerge w:val="continue"/>
+            <w:vAlign w:val="center"/>
+          </w:tcPr>
+          <w:p>
+            <w:pPr>
+              <w:spacing w:before="0" w:after="0"/>
+              <w:jc w:val="center"/>
+            </w:pPr>
+          </w:p>
+        </w:tc>
+        <w:tc>
+          <w:tcPr>
+            <w:vMerge w:val="continue"/>
+            <w:vAlign w:val="center"/>
+          </w:tcPr>
+          <w:p>
+            <w:pPr>
+              <w:spacing w:before="0" w:after="0"/>
+              <w:jc w:val="center"/>
+            </w:pPr>
+          </w:p>
+        </w:tc>
+        <w:tc>
+          <w:tcPr>
+            <w:vMerge w:val="continue"/>
+            <w:vAlign w:val="center"/>
+          </w:tcPr>
+          <w:p>
+            <w:pPr>
+              <w:spacing w:before="0" w:after="0"/>
+              <w:jc w:val="center"/>
+            </w:pPr>
+          </w:p>
+        </w:tc>
+      </w:tr>
+      <w:tr>
+        <w:tc>
+          <w:p>
+            <w:pPr>
+              <w:spacing w:before="0" w:after="0"/>
+              <w:jc w:val="center"/>
+            </w:pPr>
+            <w:r>
+              <w:t xml:space="preserve">3</w:t>
+            </w:r>
+          </w:p>
+        </w:tc>
+        <w:tc>
+          <w:p>
+            <w:pPr>
+              <w:spacing w:before="0" w:after="0"/>
+              <w:jc w:val="center"/>
+            </w:pPr>
+            <w:r>
+              <w:t xml:space="preserve">Krestik</w:t>
+            </w:r>
+          </w:p>
+        </w:tc>
+        <w:tc>
+          <w:p>
+            <w:pPr>
+              <w:spacing w:before="0" w:after="0"/>
+              <w:jc w:val="center"/>
+            </w:pPr>
+            <w:r>
+              <w:t xml:space="preserve">10 ta</w:t>
+            </w:r>
+          </w:p>
+        </w:tc>
+        <w:tc>
+          <w:tcPr>
+            <w:vMerge w:val="continue"/>
+            <w:vAlign w:val="center"/>
+          </w:tcPr>
+          <w:p>
+            <w:pPr>
+              <w:spacing w:before="0" w:after="0"/>
+              <w:jc w:val="center"/>
+            </w:pPr>
+          </w:p>
+        </w:tc>
+        <w:tc>
+          <w:tcPr>
+            <w:vMerge w:val="continue"/>
+            <w:vAlign w:val="center"/>
+          </w:tcPr>
+          <w:p>
+            <w:pPr>
+              <w:spacing w:before="0" w:after="0"/>
+              <w:jc w:val="center"/>
+            </w:pPr>
+          </w:p>
+        </w:tc>
+        <w:tc>
+          <w:tcPr>
+            <w:vMerge w:val="continue"/>
+            <w:vAlign w:val="center"/>
+          </w:tcPr>
+          <w:p>
+            <w:pPr>
+              <w:spacing w:before="0" w:after="0"/>
+              <w:jc w:val="center"/>
+            </w:pPr>
+          </w:p>
+        </w:tc>
+        <w:tc>
+          <w:tcPr>
+            <w:vMerge w:val="continue"/>
+            <w:vAlign w:val="center"/>
+          </w:tcPr>
+          <w:p>
+            <w:pPr>
+              <w:spacing w:before="0" w:after="0"/>
+              <w:jc w:val="center"/>
+            </w:pPr>
           </w:p>
         </w:tc>
       </w:tr>
@@ -3264,7 +3487,7 @@
                 <w:szCs w:val="24"/>
                 <w:rFonts w:ascii="Times New Roman" w:cs="Times New Roman" w:eastAsia="Times New Roman" w:hAnsi="Times New Roman"/>
               </w:rPr>
-              <w:t xml:space="preserve">345 000</w:t>
+              <w:t xml:space="preserve">595 000</w:t>
             </w:r>
             <w:r>
               <w:t xml:space="preserve"> so'm</w:t>

</xml_diff>